<commit_message>
Checked in the release notes and some utilities files.
</commit_message>
<xml_diff>
--- a/docs/ReleaseNotes.docx
+++ b/docs/ReleaseNotes.docx
@@ -144,13 +144,21 @@
     </w:p>
     <w:p>
       <w:r>
-        <w:t xml:space="preserve">For more details refer to the </w:t>
+        <w:t>For more details</w:t>
+      </w:r>
+      <w:r>
+        <w:t xml:space="preserve"> about the system components </w:t>
+      </w:r>
+      <w:r>
+        <w:t xml:space="preserve">refer to the </w:t>
       </w:r>
       <w:r>
         <w:t>ArchitectureGuide.docx</w:t>
       </w:r>
-      <w:r>
-        <w:t>, that is part of the transfer package. The following components were implemented.</w:t>
+      <w:bookmarkStart w:id="0" w:name="_GoBack"/>
+      <w:bookmarkEnd w:id="0"/>
+      <w:r>
+        <w:t>. The following components were implemented.</w:t>
       </w:r>
     </w:p>
     <w:p>
@@ -714,10 +722,7 @@
         <w:t>Registrations</w:t>
       </w:r>
       <w:r>
-        <w:t xml:space="preserve"> </w:t>
-      </w:r>
-      <w:r>
-        <w:t>loading module</w:t>
+        <w:t xml:space="preserve"> loading module</w:t>
       </w:r>
     </w:p>
     <w:p>
@@ -732,10 +737,7 @@
         <w:t>Surveys</w:t>
       </w:r>
       <w:r>
-        <w:t xml:space="preserve"> </w:t>
-      </w:r>
-      <w:r>
-        <w:t>loading module</w:t>
+        <w:t xml:space="preserve"> loading module</w:t>
       </w:r>
     </w:p>
     <w:p>
@@ -1118,8 +1120,6 @@
       <w:pPr>
         <w:pStyle w:val="ListParagraph"/>
       </w:pPr>
-      <w:bookmarkStart w:id="0" w:name="_GoBack"/>
-      <w:bookmarkEnd w:id="0"/>
     </w:p>
     <w:p>
       <w:pPr>

</xml_diff>

<commit_message>
Made changes to the etl programs to load all registrations and export collateral and non-collateral surveys.
</commit_message>
<xml_diff>
--- a/docs/ReleaseNotes.docx
+++ b/docs/ReleaseNotes.docx
@@ -155,82 +155,1077 @@
       <w:r>
         <w:t>ArchitectureGuide.docx</w:t>
       </w:r>
+      <w:r>
+        <w:t>. The following components were implemented.</w:t>
+      </w:r>
+    </w:p>
+    <w:p>
+      <w:pPr>
+        <w:pStyle w:val="ListParagraph"/>
+        <w:numPr>
+          <w:ilvl w:val="0"/>
+          <w:numId w:val="11"/>
+        </w:numPr>
+      </w:pPr>
+      <w:r>
+        <w:t>Database</w:t>
+      </w:r>
+    </w:p>
+    <w:p>
+      <w:pPr>
+        <w:pStyle w:val="ListParagraph"/>
+        <w:numPr>
+          <w:ilvl w:val="0"/>
+          <w:numId w:val="11"/>
+        </w:numPr>
+      </w:pPr>
+      <w:r>
+        <w:t>Web site</w:t>
+      </w:r>
+    </w:p>
+    <w:p>
+      <w:pPr>
+        <w:pStyle w:val="ListParagraph"/>
+        <w:numPr>
+          <w:ilvl w:val="0"/>
+          <w:numId w:val="11"/>
+        </w:numPr>
+      </w:pPr>
+      <w:r>
+        <w:t>Providers, programs, activities management</w:t>
+      </w:r>
+    </w:p>
+    <w:p>
+      <w:pPr>
+        <w:pStyle w:val="ListParagraph"/>
+        <w:numPr>
+          <w:ilvl w:val="0"/>
+          <w:numId w:val="11"/>
+        </w:numPr>
+      </w:pPr>
+      <w:r>
+        <w:t>Extract, Transform, Load (ETL) programs</w:t>
+      </w:r>
+    </w:p>
+    <w:p>
+      <w:pPr>
+        <w:pStyle w:val="ListParagraph"/>
+        <w:numPr>
+          <w:ilvl w:val="0"/>
+          <w:numId w:val="11"/>
+        </w:numPr>
+      </w:pPr>
+      <w:r>
+        <w:t xml:space="preserve">Reporting </w:t>
+      </w:r>
+    </w:p>
+    <w:p>
+      <w:pPr>
+        <w:pStyle w:val="ListParagraph"/>
+        <w:numPr>
+          <w:ilvl w:val="0"/>
+          <w:numId w:val="11"/>
+        </w:numPr>
+      </w:pPr>
+      <w:r>
+        <w:t>Utilities</w:t>
+      </w:r>
+    </w:p>
+    <w:p>
+      <w:pPr>
+        <w:pStyle w:val="Heading1"/>
+        <w:numPr>
+          <w:ilvl w:val="0"/>
+          <w:numId w:val="10"/>
+        </w:numPr>
+      </w:pPr>
+      <w:r>
+        <w:t>Features</w:t>
+      </w:r>
+    </w:p>
+    <w:p>
+      <w:r>
+        <w:t xml:space="preserve">This section list the features that have been released. It’s important to note that all user accessible components are role-based. For example, Program Evaluators can access </w:t>
+      </w:r>
+      <w:r>
+        <w:t>data for all providers</w:t>
+      </w:r>
+      <w:r>
+        <w:t>,</w:t>
+      </w:r>
+      <w:r>
+        <w:t xml:space="preserve"> however</w:t>
+      </w:r>
+      <w:r>
+        <w:t xml:space="preserve"> </w:t>
+      </w:r>
+      <w:r>
+        <w:t>users with role Provider Manager</w:t>
+      </w:r>
+      <w:r>
+        <w:t>, Case Ma</w:t>
+      </w:r>
+      <w:r>
+        <w:t>nager</w:t>
+      </w:r>
+      <w:r>
+        <w:t xml:space="preserve"> </w:t>
+      </w:r>
+      <w:r>
+        <w:t>or</w:t>
+      </w:r>
+      <w:r>
+        <w:t xml:space="preserve"> Data Entry can only </w:t>
+      </w:r>
+      <w:r>
+        <w:t>access data</w:t>
+      </w:r>
+      <w:r>
+        <w:t xml:space="preserve"> belonging to their organizations. </w:t>
+      </w:r>
+    </w:p>
+    <w:p>
+      <w:pPr>
+        <w:pStyle w:val="Heading2"/>
+        <w:numPr>
+          <w:ilvl w:val="1"/>
+          <w:numId w:val="10"/>
+        </w:numPr>
+      </w:pPr>
+      <w:r>
+        <w:t>Database</w:t>
+      </w:r>
+    </w:p>
+    <w:p>
+      <w:r>
+        <w:t xml:space="preserve">The </w:t>
+      </w:r>
+      <w:r>
+        <w:t xml:space="preserve">following </w:t>
+      </w:r>
+      <w:r>
+        <w:t xml:space="preserve">data entry </w:t>
+      </w:r>
+      <w:r>
+        <w:t xml:space="preserve">forms </w:t>
+      </w:r>
+      <w:r>
+        <w:t>were</w:t>
+      </w:r>
+      <w:r>
+        <w:t xml:space="preserve"> implemented</w:t>
+      </w:r>
+      <w:r>
+        <w:t xml:space="preserve"> for data entry</w:t>
+      </w:r>
+      <w:r>
+        <w:t xml:space="preserve">. </w:t>
+      </w:r>
+      <w:r>
+        <w:t xml:space="preserve">The forms were implemented using </w:t>
+      </w:r>
+      <w:proofErr w:type="spellStart"/>
+      <w:r>
+        <w:t>CouchDB</w:t>
+      </w:r>
+      <w:proofErr w:type="spellEnd"/>
+      <w:r>
+        <w:t xml:space="preserve"> database and JavaS</w:t>
+      </w:r>
+      <w:r>
+        <w:t>cript.</w:t>
+      </w:r>
+    </w:p>
+    <w:p>
+      <w:pPr>
+        <w:pStyle w:val="ListParagraph"/>
+        <w:numPr>
+          <w:ilvl w:val="0"/>
+          <w:numId w:val="12"/>
+        </w:numPr>
+      </w:pPr>
+      <w:r>
+        <w:t>Participants entry form</w:t>
+      </w:r>
+    </w:p>
+    <w:p>
+      <w:pPr>
+        <w:pStyle w:val="ListParagraph"/>
+        <w:numPr>
+          <w:ilvl w:val="0"/>
+          <w:numId w:val="12"/>
+        </w:numPr>
+      </w:pPr>
+      <w:r>
+        <w:t>Survey entry form</w:t>
+      </w:r>
+    </w:p>
+    <w:p>
+      <w:pPr>
+        <w:pStyle w:val="ListParagraph"/>
+        <w:numPr>
+          <w:ilvl w:val="0"/>
+          <w:numId w:val="12"/>
+        </w:numPr>
+      </w:pPr>
+      <w:r>
+        <w:t xml:space="preserve">Participants list with actions </w:t>
+      </w:r>
+    </w:p>
+    <w:p>
+      <w:pPr>
+        <w:pStyle w:val="ListParagraph"/>
+        <w:numPr>
+          <w:ilvl w:val="0"/>
+          <w:numId w:val="12"/>
+        </w:numPr>
+      </w:pPr>
+      <w:r>
+        <w:t>Exit form</w:t>
+      </w:r>
+    </w:p>
+    <w:p>
+      <w:pPr>
+        <w:pStyle w:val="ListParagraph"/>
+        <w:numPr>
+          <w:ilvl w:val="0"/>
+          <w:numId w:val="12"/>
+        </w:numPr>
+      </w:pPr>
+      <w:r>
+        <w:t>Participants activity form</w:t>
+      </w:r>
+    </w:p>
+    <w:p>
+      <w:pPr>
+        <w:pStyle w:val="ListParagraph"/>
+        <w:numPr>
+          <w:ilvl w:val="0"/>
+          <w:numId w:val="12"/>
+        </w:numPr>
+      </w:pPr>
+      <w:r>
+        <w:t>Most at Risk Participants (MARP) form</w:t>
+      </w:r>
+    </w:p>
+    <w:p>
+      <w:pPr>
+        <w:pStyle w:val="ListParagraph"/>
+        <w:numPr>
+          <w:ilvl w:val="0"/>
+          <w:numId w:val="12"/>
+        </w:numPr>
+      </w:pPr>
+      <w:r>
+        <w:t>Participants and surveys export to CSV</w:t>
+      </w:r>
+    </w:p>
+    <w:p>
+      <w:pPr>
+        <w:pStyle w:val="ListParagraph"/>
+        <w:ind w:left="1080"/>
+      </w:pPr>
+    </w:p>
+    <w:p>
+      <w:pPr>
+        <w:pStyle w:val="Heading2"/>
+        <w:numPr>
+          <w:ilvl w:val="1"/>
+          <w:numId w:val="10"/>
+        </w:numPr>
+      </w:pPr>
+      <w:r>
+        <w:t>Web Site</w:t>
+      </w:r>
+    </w:p>
+    <w:p>
+      <w:pPr>
+        <w:pStyle w:val="ListParagraph"/>
+        <w:numPr>
+          <w:ilvl w:val="0"/>
+          <w:numId w:val="13"/>
+        </w:numPr>
+      </w:pPr>
+      <w:r>
+        <w:t>The pages under Database menu</w:t>
+      </w:r>
+    </w:p>
+    <w:p>
+      <w:pPr>
+        <w:pStyle w:val="ListParagraph"/>
+        <w:numPr>
+          <w:ilvl w:val="0"/>
+          <w:numId w:val="13"/>
+        </w:numPr>
+      </w:pPr>
+      <w:r>
+        <w:t xml:space="preserve">User </w:t>
+      </w:r>
+      <w:r>
+        <w:t>roles and roles-based access</w:t>
+      </w:r>
+    </w:p>
+    <w:p>
+      <w:pPr>
+        <w:pStyle w:val="ListParagraph"/>
+        <w:numPr>
+          <w:ilvl w:val="0"/>
+          <w:numId w:val="13"/>
+        </w:numPr>
+      </w:pPr>
+      <w:r>
+        <w:t>Provider</w:t>
+      </w:r>
+      <w:r>
+        <w:t>s</w:t>
+      </w:r>
+      <w:r>
+        <w:t xml:space="preserve"> </w:t>
+      </w:r>
+      <w:r>
+        <w:t>drop down list for user</w:t>
+      </w:r>
+    </w:p>
+    <w:p>
+      <w:pPr>
+        <w:pStyle w:val="ListParagraph"/>
+        <w:numPr>
+          <w:ilvl w:val="0"/>
+          <w:numId w:val="13"/>
+        </w:numPr>
+      </w:pPr>
+      <w:r>
+        <w:t>Drupal modules to integrate</w:t>
+      </w:r>
+      <w:r>
+        <w:t xml:space="preserve"> </w:t>
+      </w:r>
+      <w:proofErr w:type="spellStart"/>
+      <w:r>
+        <w:t>CouchDB</w:t>
+      </w:r>
+      <w:proofErr w:type="spellEnd"/>
+      <w:r>
+        <w:t>-based entry forms</w:t>
+      </w:r>
+    </w:p>
+    <w:p>
+      <w:pPr>
+        <w:pStyle w:val="Heading2"/>
+        <w:numPr>
+          <w:ilvl w:val="1"/>
+          <w:numId w:val="10"/>
+        </w:numPr>
+      </w:pPr>
+      <w:r>
+        <w:t>P</w:t>
+      </w:r>
+      <w:r>
+        <w:t xml:space="preserve">roviders, Programs and </w:t>
+      </w:r>
+      <w:r>
+        <w:t xml:space="preserve">Activities </w:t>
+      </w:r>
+      <w:r>
+        <w:t>Management</w:t>
+      </w:r>
+    </w:p>
+    <w:p>
+      <w:r>
+        <w:t>These feature were implemented on Drupal-based web site using the Drupal entity module.</w:t>
+      </w:r>
+      <w:r>
+        <w:t xml:space="preserve"> </w:t>
+      </w:r>
+      <w:r>
+        <w:t>The management actions include add/delete/update and view entities.</w:t>
+      </w:r>
+      <w:r>
+        <w:t xml:space="preserve"> </w:t>
+      </w:r>
+      <w:r>
+        <w:t>The management of the following entities have been implemented:</w:t>
+      </w:r>
+    </w:p>
+    <w:p>
+      <w:pPr>
+        <w:pStyle w:val="ListParagraph"/>
+        <w:numPr>
+          <w:ilvl w:val="0"/>
+          <w:numId w:val="14"/>
+        </w:numPr>
+      </w:pPr>
+      <w:r>
+        <w:t>P</w:t>
+      </w:r>
+      <w:r>
+        <w:t>roviders</w:t>
+      </w:r>
+      <w:r>
+        <w:t>/organizations</w:t>
+      </w:r>
+    </w:p>
+    <w:p>
+      <w:pPr>
+        <w:pStyle w:val="ListParagraph"/>
+        <w:numPr>
+          <w:ilvl w:val="0"/>
+          <w:numId w:val="14"/>
+        </w:numPr>
+      </w:pPr>
+      <w:r>
+        <w:t>P</w:t>
+      </w:r>
+      <w:r>
+        <w:t>rograms</w:t>
+      </w:r>
+    </w:p>
+    <w:p>
+      <w:pPr>
+        <w:pStyle w:val="ListParagraph"/>
+        <w:numPr>
+          <w:ilvl w:val="0"/>
+          <w:numId w:val="14"/>
+        </w:numPr>
+      </w:pPr>
+      <w:r>
+        <w:t>A</w:t>
+      </w:r>
+      <w:r>
+        <w:t>ctivities</w:t>
+      </w:r>
+      <w:r>
+        <w:t>/services</w:t>
+      </w:r>
+    </w:p>
+    <w:p>
+      <w:pPr>
+        <w:pStyle w:val="ListParagraph"/>
+        <w:numPr>
+          <w:ilvl w:val="0"/>
+          <w:numId w:val="14"/>
+        </w:numPr>
+      </w:pPr>
+      <w:r>
+        <w:t>P</w:t>
+      </w:r>
+      <w:r>
+        <w:t>rogram names</w:t>
+      </w:r>
+    </w:p>
+    <w:p>
+      <w:pPr>
+        <w:pStyle w:val="ListParagraph"/>
+        <w:numPr>
+          <w:ilvl w:val="0"/>
+          <w:numId w:val="14"/>
+        </w:numPr>
+      </w:pPr>
+      <w:r>
+        <w:t>A</w:t>
+      </w:r>
+      <w:r>
+        <w:t>ctivity types</w:t>
+      </w:r>
+    </w:p>
+    <w:p>
+      <w:pPr>
+        <w:pStyle w:val="ListParagraph"/>
+        <w:numPr>
+          <w:ilvl w:val="0"/>
+          <w:numId w:val="14"/>
+        </w:numPr>
+      </w:pPr>
+      <w:r>
+        <w:t>U</w:t>
+      </w:r>
+      <w:r>
+        <w:t>sers</w:t>
+      </w:r>
+    </w:p>
+    <w:p>
+      <w:pPr>
+        <w:pStyle w:val="Heading2"/>
+        <w:numPr>
+          <w:ilvl w:val="1"/>
+          <w:numId w:val="10"/>
+        </w:numPr>
+      </w:pPr>
+      <w:r>
+        <w:t>Extract, Transform and Load (</w:t>
+      </w:r>
+      <w:r>
+        <w:t>ETL</w:t>
+      </w:r>
+      <w:r>
+        <w:t>)</w:t>
+      </w:r>
+    </w:p>
+    <w:p>
+      <w:r>
+        <w:t xml:space="preserve">For the </w:t>
+      </w:r>
+      <w:r>
+        <w:t xml:space="preserve">reporting </w:t>
+      </w:r>
+      <w:r>
+        <w:t xml:space="preserve">component the data from </w:t>
+      </w:r>
+      <w:proofErr w:type="spellStart"/>
+      <w:r>
+        <w:t>CouchDB</w:t>
+      </w:r>
+      <w:proofErr w:type="spellEnd"/>
+      <w:r>
+        <w:t xml:space="preserve"> had to</w:t>
+      </w:r>
+      <w:r>
+        <w:t xml:space="preserve"> be integrated with provider/programs/activities data stored into Drupal MySQL database. </w:t>
+      </w:r>
+      <w:r>
+        <w:t xml:space="preserve">For the data integration between the </w:t>
+      </w:r>
+      <w:proofErr w:type="spellStart"/>
+      <w:r>
+        <w:t>CouchDB</w:t>
+      </w:r>
+      <w:proofErr w:type="spellEnd"/>
+      <w:r>
+        <w:t xml:space="preserve"> and the Drupal MySQL databases the </w:t>
+      </w:r>
+      <w:r>
+        <w:t>following Drupal modules have been implemented and run nightly</w:t>
+      </w:r>
+      <w:r>
+        <w:t xml:space="preserve"> as schedule</w:t>
+      </w:r>
+      <w:r>
+        <w:t>d</w:t>
+      </w:r>
+      <w:r>
+        <w:t xml:space="preserve"> Drupal jobs (</w:t>
+      </w:r>
+      <w:proofErr w:type="spellStart"/>
+      <w:r>
+        <w:t>cron</w:t>
+      </w:r>
+      <w:proofErr w:type="spellEnd"/>
+      <w:r>
+        <w:t xml:space="preserve"> jobs)</w:t>
+      </w:r>
+      <w:r>
+        <w:t>:</w:t>
+      </w:r>
+    </w:p>
+    <w:p>
+      <w:pPr>
+        <w:pStyle w:val="ListParagraph"/>
+        <w:numPr>
+          <w:ilvl w:val="0"/>
+          <w:numId w:val="15"/>
+        </w:numPr>
+      </w:pPr>
+      <w:r>
+        <w:t xml:space="preserve">Activities attendees </w:t>
+      </w:r>
+      <w:r>
+        <w:t>loading module</w:t>
+      </w:r>
+    </w:p>
+    <w:p>
+      <w:pPr>
+        <w:pStyle w:val="ListParagraph"/>
+        <w:numPr>
+          <w:ilvl w:val="0"/>
+          <w:numId w:val="15"/>
+        </w:numPr>
+      </w:pPr>
+      <w:r>
+        <w:t xml:space="preserve">Participants exit data </w:t>
+      </w:r>
+      <w:r>
+        <w:t>loading module</w:t>
+      </w:r>
+    </w:p>
+    <w:p>
+      <w:pPr>
+        <w:pStyle w:val="ListParagraph"/>
+        <w:numPr>
+          <w:ilvl w:val="0"/>
+          <w:numId w:val="15"/>
+        </w:numPr>
+      </w:pPr>
+      <w:r>
+        <w:t>Registrations</w:t>
+      </w:r>
+      <w:r>
+        <w:t xml:space="preserve"> loading module</w:t>
+      </w:r>
+    </w:p>
+    <w:p>
+      <w:pPr>
+        <w:pStyle w:val="ListParagraph"/>
+        <w:numPr>
+          <w:ilvl w:val="0"/>
+          <w:numId w:val="15"/>
+        </w:numPr>
+      </w:pPr>
+      <w:r>
+        <w:t>Surveys</w:t>
+      </w:r>
+      <w:r>
+        <w:t xml:space="preserve"> loading module</w:t>
+      </w:r>
+    </w:p>
+    <w:p>
+      <w:pPr>
+        <w:pStyle w:val="ListParagraph"/>
+        <w:numPr>
+          <w:ilvl w:val="0"/>
+          <w:numId w:val="15"/>
+        </w:numPr>
+      </w:pPr>
+      <w:r>
+        <w:t>Error and messages log module (used by all other loading modules)</w:t>
+      </w:r>
+    </w:p>
+    <w:p>
+      <w:pPr>
+        <w:pStyle w:val="Heading2"/>
+        <w:numPr>
+          <w:ilvl w:val="1"/>
+          <w:numId w:val="10"/>
+        </w:numPr>
+      </w:pPr>
+      <w:r>
+        <w:t>Reporting</w:t>
+      </w:r>
+    </w:p>
+    <w:p>
+      <w:r>
+        <w:t xml:space="preserve">Flexible, easily extendable and low-cost reporting solution has been implemented by using </w:t>
+      </w:r>
+      <w:proofErr w:type="spellStart"/>
+      <w:r>
+        <w:t>Forena</w:t>
+      </w:r>
+      <w:proofErr w:type="spellEnd"/>
+      <w:r>
+        <w:t xml:space="preserve"> Drupal module. </w:t>
+      </w:r>
+      <w:r>
+        <w:t xml:space="preserve">All reports might be exported to CSV or PDF files. </w:t>
+      </w:r>
+      <w:r>
+        <w:t xml:space="preserve">Note, complex </w:t>
+      </w:r>
+      <w:proofErr w:type="spellStart"/>
+      <w:r>
+        <w:t>sql</w:t>
+      </w:r>
+      <w:proofErr w:type="spellEnd"/>
+      <w:r>
+        <w:t xml:space="preserve"> queries have been built to generate these reports. </w:t>
+      </w:r>
+      <w:r>
+        <w:t xml:space="preserve">The following reports have been </w:t>
+      </w:r>
+      <w:r>
+        <w:t>released</w:t>
+      </w:r>
+      <w:r>
+        <w:t>:</w:t>
+      </w:r>
+    </w:p>
+    <w:p>
+      <w:pPr>
+        <w:pStyle w:val="ListParagraph"/>
+        <w:numPr>
+          <w:ilvl w:val="0"/>
+          <w:numId w:val="17"/>
+        </w:numPr>
+      </w:pPr>
+      <w:r>
+        <w:t>Intake Report</w:t>
+      </w:r>
+    </w:p>
+    <w:p>
+      <w:pPr>
+        <w:pStyle w:val="ListParagraph"/>
+        <w:numPr>
+          <w:ilvl w:val="0"/>
+          <w:numId w:val="17"/>
+        </w:numPr>
+      </w:pPr>
+      <w:r>
+        <w:t>Overdue Intake Report</w:t>
+      </w:r>
+    </w:p>
+    <w:p>
+      <w:pPr>
+        <w:pStyle w:val="ListParagraph"/>
+        <w:numPr>
+          <w:ilvl w:val="0"/>
+          <w:numId w:val="17"/>
+        </w:numPr>
+      </w:pPr>
+      <w:r>
+        <w:t>Risk Screening Report</w:t>
+      </w:r>
+    </w:p>
+    <w:p>
+      <w:pPr>
+        <w:pStyle w:val="ListParagraph"/>
+        <w:numPr>
+          <w:ilvl w:val="0"/>
+          <w:numId w:val="17"/>
+        </w:numPr>
+      </w:pPr>
+      <w:r>
+        <w:t>Active Participants Report by Provider</w:t>
+      </w:r>
+    </w:p>
+    <w:p>
+      <w:pPr>
+        <w:pStyle w:val="ListParagraph"/>
+        <w:numPr>
+          <w:ilvl w:val="0"/>
+          <w:numId w:val="17"/>
+        </w:numPr>
+      </w:pPr>
+      <w:r>
+        <w:t>Active Participants Report by Provider and Barrio/</w:t>
+      </w:r>
+      <w:proofErr w:type="spellStart"/>
+      <w:r>
+        <w:t>Comunidad</w:t>
+      </w:r>
+      <w:proofErr w:type="spellEnd"/>
+    </w:p>
+    <w:p>
+      <w:pPr>
+        <w:pStyle w:val="ListParagraph"/>
+        <w:numPr>
+          <w:ilvl w:val="0"/>
+          <w:numId w:val="17"/>
+        </w:numPr>
+      </w:pPr>
+      <w:r>
+        <w:t>Services by Program</w:t>
+      </w:r>
+    </w:p>
+    <w:p>
+      <w:pPr>
+        <w:pStyle w:val="ListParagraph"/>
+        <w:numPr>
+          <w:ilvl w:val="0"/>
+          <w:numId w:val="17"/>
+        </w:numPr>
+      </w:pPr>
+      <w:r>
+        <w:lastRenderedPageBreak/>
+        <w:t>Program unique Participants</w:t>
+      </w:r>
+    </w:p>
+    <w:p>
+      <w:pPr>
+        <w:pStyle w:val="ListParagraph"/>
+        <w:numPr>
+          <w:ilvl w:val="0"/>
+          <w:numId w:val="17"/>
+        </w:numPr>
+      </w:pPr>
+      <w:r>
+        <w:t>Participants Health Services Received</w:t>
+      </w:r>
+    </w:p>
+    <w:p>
+      <w:pPr>
+        <w:pStyle w:val="Heading2"/>
+        <w:numPr>
+          <w:ilvl w:val="1"/>
+          <w:numId w:val="10"/>
+        </w:numPr>
+      </w:pPr>
+      <w:r>
+        <w:t>Utilities</w:t>
+      </w:r>
+    </w:p>
+    <w:p>
+      <w:r>
+        <w:t>For data cleaning and automated data entry requests the following utilities have been released:</w:t>
+      </w:r>
+    </w:p>
+    <w:p>
+      <w:pPr>
+        <w:pStyle w:val="ListParagraph"/>
+        <w:numPr>
+          <w:ilvl w:val="0"/>
+          <w:numId w:val="18"/>
+        </w:numPr>
+      </w:pPr>
+      <w:r>
+        <w:t>Clean duplicate registrations</w:t>
+      </w:r>
+    </w:p>
+    <w:p>
+      <w:pPr>
+        <w:pStyle w:val="ListParagraph"/>
+        <w:numPr>
+          <w:ilvl w:val="0"/>
+          <w:numId w:val="18"/>
+        </w:numPr>
+      </w:pPr>
+      <w:r>
+        <w:t>Clean duplicate survey</w:t>
+      </w:r>
+    </w:p>
+    <w:p>
+      <w:pPr>
+        <w:pStyle w:val="ListParagraph"/>
+        <w:numPr>
+          <w:ilvl w:val="0"/>
+          <w:numId w:val="18"/>
+        </w:numPr>
+      </w:pPr>
+      <w:r>
+        <w:t>Incomplete to complete registrations conversion</w:t>
+      </w:r>
+    </w:p>
+    <w:p>
+      <w:pPr>
+        <w:pStyle w:val="ListParagraph"/>
+        <w:numPr>
+          <w:ilvl w:val="0"/>
+          <w:numId w:val="18"/>
+        </w:numPr>
+      </w:pPr>
+      <w:r>
+        <w:t>Incomplete to complete surveys conversion</w:t>
+      </w:r>
+    </w:p>
+    <w:p>
+      <w:pPr>
+        <w:pStyle w:val="ListParagraph"/>
+        <w:numPr>
+          <w:ilvl w:val="0"/>
+          <w:numId w:val="18"/>
+        </w:numPr>
+      </w:pPr>
+      <w:r>
+        <w:t xml:space="preserve">Create participants from a </w:t>
+      </w:r>
+      <w:r>
+        <w:t>CSV input file</w:t>
+      </w:r>
+    </w:p>
+    <w:p>
+      <w:pPr>
+        <w:pStyle w:val="ListParagraph"/>
+        <w:numPr>
+          <w:ilvl w:val="0"/>
+          <w:numId w:val="18"/>
+        </w:numPr>
+      </w:pPr>
+      <w:r>
+        <w:t>Assign participants to activities from</w:t>
+      </w:r>
+      <w:r>
+        <w:t xml:space="preserve"> a</w:t>
+      </w:r>
+      <w:r>
+        <w:t xml:space="preserve"> CSV input file</w:t>
+      </w:r>
+    </w:p>
+    <w:p>
+      <w:pPr>
+        <w:pStyle w:val="ListParagraph"/>
+        <w:numPr>
+          <w:ilvl w:val="0"/>
+          <w:numId w:val="18"/>
+        </w:numPr>
+      </w:pPr>
+      <w:r>
+        <w:t xml:space="preserve">Process incomplete </w:t>
+      </w:r>
+      <w:r>
+        <w:t xml:space="preserve">registrations </w:t>
+      </w:r>
+      <w:r>
+        <w:t>from input</w:t>
+      </w:r>
+      <w:r>
+        <w:t xml:space="preserve"> a</w:t>
+      </w:r>
+      <w:r>
+        <w:t xml:space="preserve"> CSV file</w:t>
+      </w:r>
+    </w:p>
+    <w:p>
+      <w:pPr>
+        <w:pStyle w:val="ListParagraph"/>
+        <w:numPr>
+          <w:ilvl w:val="0"/>
+          <w:numId w:val="18"/>
+        </w:numPr>
+      </w:pPr>
+      <w:r>
+        <w:t>Updating documents based on corrections from an Excel spreadsheet</w:t>
+      </w:r>
+    </w:p>
+    <w:p>
+      <w:pPr>
+        <w:pStyle w:val="Heading1"/>
+        <w:numPr>
+          <w:ilvl w:val="0"/>
+          <w:numId w:val="10"/>
+        </w:numPr>
+      </w:pPr>
+      <w:r>
+        <w:t>Enhancements</w:t>
+      </w:r>
+    </w:p>
+    <w:p>
+      <w:pPr>
+        <w:pStyle w:val="ListParagraph"/>
+        <w:numPr>
+          <w:ilvl w:val="0"/>
+          <w:numId w:val="18"/>
+        </w:numPr>
+      </w:pPr>
+      <w:r>
+        <w:t>Re-designed the database export component t</w:t>
+      </w:r>
+      <w:r>
+        <w:t>o resolve the performance issue</w:t>
+      </w:r>
+      <w:r>
+        <w:t>s.</w:t>
+      </w:r>
+      <w:r>
+        <w:t xml:space="preserve"> </w:t>
+      </w:r>
+      <w:r>
+        <w:t xml:space="preserve">Developed </w:t>
+      </w:r>
+      <w:r>
+        <w:t xml:space="preserve">registrations and surveys Drupal </w:t>
+      </w:r>
+      <w:proofErr w:type="spellStart"/>
+      <w:r>
+        <w:t>cron</w:t>
+      </w:r>
+      <w:proofErr w:type="spellEnd"/>
+      <w:r>
+        <w:t xml:space="preserve"> modules to export </w:t>
+      </w:r>
+      <w:r>
+        <w:t xml:space="preserve">role-based </w:t>
+      </w:r>
+      <w:proofErr w:type="spellStart"/>
+      <w:r>
+        <w:t>CouchDB</w:t>
+      </w:r>
+      <w:proofErr w:type="spellEnd"/>
+      <w:r>
+        <w:t xml:space="preserve"> data night</w:t>
+      </w:r>
+      <w:r>
+        <w:t>ly</w:t>
+      </w:r>
+      <w:r>
+        <w:t>.</w:t>
+      </w:r>
+      <w:r>
+        <w:t xml:space="preserve"> This</w:t>
+      </w:r>
+      <w:r>
+        <w:t xml:space="preserve"> allows instant role-based access.</w:t>
+      </w:r>
+    </w:p>
+    <w:p>
+      <w:pPr>
+        <w:pStyle w:val="ListParagraph"/>
+        <w:numPr>
+          <w:ilvl w:val="0"/>
+          <w:numId w:val="18"/>
+        </w:numPr>
+      </w:pPr>
+      <w:r>
+        <w:t xml:space="preserve">Added the participant date of birth to </w:t>
+      </w:r>
+      <w:r>
+        <w:t xml:space="preserve">Participants Health Services Received </w:t>
+      </w:r>
+      <w:r>
+        <w:t>report</w:t>
+      </w:r>
+    </w:p>
+    <w:p>
+      <w:pPr>
+        <w:pStyle w:val="ListParagraph"/>
+        <w:numPr>
+          <w:ilvl w:val="0"/>
+          <w:numId w:val="18"/>
+        </w:numPr>
+      </w:pPr>
+      <w:r>
+        <w:t>Added export to CSV</w:t>
+      </w:r>
+      <w:r>
+        <w:t xml:space="preserve"> </w:t>
+      </w:r>
+      <w:r>
+        <w:t xml:space="preserve">capability </w:t>
+      </w:r>
+      <w:r>
+        <w:t>to the</w:t>
+      </w:r>
+      <w:r>
+        <w:t xml:space="preserve"> </w:t>
+      </w:r>
+      <w:r>
+        <w:t>Participants Health Services Received</w:t>
+      </w:r>
+    </w:p>
+    <w:p>
+      <w:pPr>
+        <w:pStyle w:val="ListParagraph"/>
+        <w:numPr>
+          <w:ilvl w:val="0"/>
+          <w:numId w:val="18"/>
+        </w:numPr>
+      </w:pPr>
+      <w:r>
+        <w:t xml:space="preserve">MARP ETL </w:t>
+      </w:r>
+      <w:r>
+        <w:t xml:space="preserve">Drupal </w:t>
+      </w:r>
+      <w:r>
+        <w:t xml:space="preserve">module was </w:t>
+      </w:r>
+      <w:r>
+        <w:t>implemented</w:t>
+      </w:r>
+      <w:r>
+        <w:t xml:space="preserve"> to integrate MARP data</w:t>
+      </w:r>
+      <w:r>
+        <w:t xml:space="preserve"> from </w:t>
+      </w:r>
+      <w:proofErr w:type="spellStart"/>
+      <w:r>
+        <w:t>CouchDB</w:t>
+      </w:r>
+      <w:proofErr w:type="spellEnd"/>
+      <w:r>
+        <w:t xml:space="preserve"> to Drupal MySQL database</w:t>
+      </w:r>
       <w:bookmarkStart w:id="0" w:name="_GoBack"/>
       <w:bookmarkEnd w:id="0"/>
       <w:r>
-        <w:t>. The following components were implemented.</w:t>
-      </w:r>
-    </w:p>
-    <w:p>
-      <w:pPr>
-        <w:pStyle w:val="ListParagraph"/>
-        <w:numPr>
-          <w:ilvl w:val="0"/>
-          <w:numId w:val="11"/>
-        </w:numPr>
-      </w:pPr>
-      <w:r>
-        <w:t>Database</w:t>
-      </w:r>
-    </w:p>
-    <w:p>
-      <w:pPr>
-        <w:pStyle w:val="ListParagraph"/>
-        <w:numPr>
-          <w:ilvl w:val="0"/>
-          <w:numId w:val="11"/>
-        </w:numPr>
-      </w:pPr>
-      <w:r>
-        <w:t>Web site</w:t>
-      </w:r>
-    </w:p>
-    <w:p>
-      <w:pPr>
-        <w:pStyle w:val="ListParagraph"/>
-        <w:numPr>
-          <w:ilvl w:val="0"/>
-          <w:numId w:val="11"/>
-        </w:numPr>
-      </w:pPr>
-      <w:r>
-        <w:t>Providers, programs, activities management</w:t>
-      </w:r>
-    </w:p>
-    <w:p>
-      <w:pPr>
-        <w:pStyle w:val="ListParagraph"/>
-        <w:numPr>
-          <w:ilvl w:val="0"/>
-          <w:numId w:val="11"/>
-        </w:numPr>
-      </w:pPr>
-      <w:r>
-        <w:t>Extract, Transform, Load (ETL) programs</w:t>
-      </w:r>
-    </w:p>
-    <w:p>
-      <w:pPr>
-        <w:pStyle w:val="ListParagraph"/>
-        <w:numPr>
-          <w:ilvl w:val="0"/>
-          <w:numId w:val="11"/>
-        </w:numPr>
-      </w:pPr>
-      <w:r>
-        <w:t xml:space="preserve">Reporting </w:t>
-      </w:r>
-    </w:p>
-    <w:p>
-      <w:pPr>
-        <w:pStyle w:val="ListParagraph"/>
-        <w:numPr>
-          <w:ilvl w:val="0"/>
-          <w:numId w:val="11"/>
-        </w:numPr>
-      </w:pPr>
-      <w:r>
-        <w:t>Utilities</w:t>
+        <w:t>.</w:t>
       </w:r>
     </w:p>
     <w:p>
@@ -242,901 +1237,75 @@
         </w:numPr>
       </w:pPr>
       <w:r>
-        <w:t>Features</w:t>
-      </w:r>
-    </w:p>
-    <w:p>
-      <w:r>
-        <w:t xml:space="preserve">This section list the features that have been released. It’s important to note that all user accessible components are role-based. For example, Program Evaluators can access </w:t>
-      </w:r>
-      <w:r>
-        <w:t>data for all providers</w:t>
-      </w:r>
-      <w:r>
-        <w:t>,</w:t>
-      </w:r>
-      <w:r>
-        <w:t xml:space="preserve"> however</w:t>
-      </w:r>
-      <w:r>
-        <w:t xml:space="preserve"> </w:t>
-      </w:r>
-      <w:r>
-        <w:t>users with role Provider Manager</w:t>
-      </w:r>
-      <w:r>
-        <w:t>, Case Ma</w:t>
-      </w:r>
-      <w:r>
-        <w:t>nager</w:t>
-      </w:r>
-      <w:r>
-        <w:t xml:space="preserve"> </w:t>
-      </w:r>
-      <w:r>
-        <w:t>or</w:t>
-      </w:r>
-      <w:r>
-        <w:t xml:space="preserve"> Data Entry can see only entries belonging to their organizations. </w:t>
-      </w:r>
-    </w:p>
-    <w:p>
-      <w:pPr>
-        <w:pStyle w:val="Heading2"/>
-        <w:numPr>
-          <w:ilvl w:val="1"/>
-          <w:numId w:val="10"/>
-        </w:numPr>
-      </w:pPr>
-      <w:r>
-        <w:t>Database</w:t>
-      </w:r>
-    </w:p>
-    <w:p>
-      <w:r>
-        <w:t xml:space="preserve">The </w:t>
-      </w:r>
-      <w:r>
-        <w:t xml:space="preserve">data entry </w:t>
-      </w:r>
-      <w:r>
-        <w:t>forms below have been implemented</w:t>
-      </w:r>
-      <w:r>
-        <w:t xml:space="preserve"> for data entry personal to enter data</w:t>
+        <w:t>Fixes</w:t>
+      </w:r>
+    </w:p>
+    <w:p>
+      <w:pPr>
+        <w:pStyle w:val="ListParagraph"/>
+        <w:numPr>
+          <w:ilvl w:val="0"/>
+          <w:numId w:val="20"/>
+        </w:numPr>
+      </w:pPr>
+      <w:r>
+        <w:t xml:space="preserve">Fixed problem with ETL modules when processing </w:t>
+      </w:r>
+      <w:r>
+        <w:t>forms</w:t>
+      </w:r>
+      <w:r>
+        <w:t xml:space="preserve"> with future data. When finding entities like that the loading modules stopped the processing and thus did not import </w:t>
+      </w:r>
+      <w:r>
+        <w:t>all data</w:t>
       </w:r>
       <w:r>
         <w:t xml:space="preserve">. </w:t>
       </w:r>
       <w:r>
-        <w:t xml:space="preserve">The forms were implemented using </w:t>
-      </w:r>
-      <w:proofErr w:type="spellStart"/>
-      <w:r>
-        <w:t>CouchDB</w:t>
-      </w:r>
-      <w:proofErr w:type="spellEnd"/>
-      <w:r>
-        <w:t xml:space="preserve"> database and </w:t>
-      </w:r>
-      <w:proofErr w:type="spellStart"/>
-      <w:r>
-        <w:t>Javascript</w:t>
-      </w:r>
-      <w:proofErr w:type="spellEnd"/>
-      <w:r>
-        <w:t>.</w:t>
-      </w:r>
-    </w:p>
-    <w:p>
-      <w:pPr>
-        <w:pStyle w:val="ListParagraph"/>
-        <w:numPr>
-          <w:ilvl w:val="0"/>
-          <w:numId w:val="12"/>
-        </w:numPr>
-      </w:pPr>
-      <w:r>
-        <w:t>Participants entry form</w:t>
-      </w:r>
-    </w:p>
-    <w:p>
-      <w:pPr>
-        <w:pStyle w:val="ListParagraph"/>
-        <w:numPr>
-          <w:ilvl w:val="0"/>
-          <w:numId w:val="12"/>
-        </w:numPr>
-      </w:pPr>
-      <w:r>
-        <w:t>Survey entry form</w:t>
-      </w:r>
-    </w:p>
-    <w:p>
-      <w:pPr>
-        <w:pStyle w:val="ListParagraph"/>
-        <w:numPr>
-          <w:ilvl w:val="0"/>
-          <w:numId w:val="12"/>
-        </w:numPr>
-      </w:pPr>
-      <w:r>
-        <w:t xml:space="preserve">Participants list with actions </w:t>
-      </w:r>
-    </w:p>
-    <w:p>
-      <w:pPr>
-        <w:pStyle w:val="ListParagraph"/>
-        <w:numPr>
-          <w:ilvl w:val="0"/>
-          <w:numId w:val="12"/>
-        </w:numPr>
-      </w:pPr>
-      <w:r>
-        <w:t>Exit form</w:t>
-      </w:r>
-    </w:p>
-    <w:p>
-      <w:pPr>
-        <w:pStyle w:val="ListParagraph"/>
-        <w:numPr>
-          <w:ilvl w:val="0"/>
-          <w:numId w:val="12"/>
-        </w:numPr>
-      </w:pPr>
-      <w:r>
-        <w:t>Participants activity form</w:t>
-      </w:r>
-    </w:p>
-    <w:p>
-      <w:pPr>
-        <w:pStyle w:val="ListParagraph"/>
-        <w:numPr>
-          <w:ilvl w:val="0"/>
-          <w:numId w:val="12"/>
-        </w:numPr>
-      </w:pPr>
-      <w:r>
-        <w:t>Most at Risk Participants (MARP) form</w:t>
-      </w:r>
-    </w:p>
-    <w:p>
-      <w:pPr>
-        <w:pStyle w:val="ListParagraph"/>
-        <w:numPr>
-          <w:ilvl w:val="0"/>
-          <w:numId w:val="12"/>
-        </w:numPr>
-      </w:pPr>
-      <w:r>
-        <w:t>Participants and surveys export to CSV</w:t>
-      </w:r>
-    </w:p>
-    <w:p>
-      <w:pPr>
-        <w:pStyle w:val="ListParagraph"/>
-        <w:ind w:left="1080"/>
-      </w:pPr>
-    </w:p>
-    <w:p>
-      <w:pPr>
-        <w:pStyle w:val="Heading2"/>
-        <w:numPr>
-          <w:ilvl w:val="1"/>
-          <w:numId w:val="10"/>
-        </w:numPr>
-      </w:pPr>
-      <w:r>
-        <w:t>Web Site</w:t>
-      </w:r>
-    </w:p>
-    <w:p>
-      <w:pPr>
-        <w:pStyle w:val="ListParagraph"/>
-        <w:numPr>
-          <w:ilvl w:val="0"/>
-          <w:numId w:val="13"/>
-        </w:numPr>
-      </w:pPr>
-      <w:r>
-        <w:t>The pages under Database menu</w:t>
-      </w:r>
-    </w:p>
-    <w:p>
-      <w:pPr>
-        <w:pStyle w:val="ListParagraph"/>
-        <w:numPr>
-          <w:ilvl w:val="0"/>
-          <w:numId w:val="13"/>
-        </w:numPr>
-      </w:pPr>
-      <w:r>
-        <w:t xml:space="preserve">User </w:t>
-      </w:r>
-      <w:r>
-        <w:t>roles and roles-based access</w:t>
-      </w:r>
-    </w:p>
-    <w:p>
-      <w:pPr>
-        <w:pStyle w:val="ListParagraph"/>
-        <w:numPr>
-          <w:ilvl w:val="0"/>
-          <w:numId w:val="13"/>
-        </w:numPr>
-      </w:pPr>
-      <w:r>
-        <w:t>Provider</w:t>
-      </w:r>
-      <w:r>
-        <w:t>s</w:t>
-      </w:r>
-      <w:r>
-        <w:t xml:space="preserve"> </w:t>
-      </w:r>
-      <w:r>
-        <w:t>drop down list for user</w:t>
-      </w:r>
-    </w:p>
-    <w:p>
-      <w:pPr>
-        <w:pStyle w:val="ListParagraph"/>
-        <w:numPr>
-          <w:ilvl w:val="0"/>
-          <w:numId w:val="13"/>
-        </w:numPr>
-      </w:pPr>
-      <w:r>
-        <w:t>Drupal modules to integrate</w:t>
-      </w:r>
-      <w:r>
-        <w:t xml:space="preserve"> </w:t>
-      </w:r>
-      <w:proofErr w:type="spellStart"/>
-      <w:r>
-        <w:t>CouchDB</w:t>
-      </w:r>
-      <w:proofErr w:type="spellEnd"/>
-      <w:r>
-        <w:t>-based entry forms</w:t>
-      </w:r>
-    </w:p>
-    <w:p>
-      <w:pPr>
-        <w:pStyle w:val="Heading2"/>
-        <w:numPr>
-          <w:ilvl w:val="1"/>
-          <w:numId w:val="10"/>
-        </w:numPr>
-      </w:pPr>
-      <w:r>
-        <w:t>P</w:t>
-      </w:r>
-      <w:r>
-        <w:t xml:space="preserve">roviders, Programs and </w:t>
-      </w:r>
-      <w:r>
-        <w:t xml:space="preserve">Activities </w:t>
-      </w:r>
-      <w:r>
-        <w:t>Management</w:t>
-      </w:r>
-    </w:p>
-    <w:p>
-      <w:r>
-        <w:t>Manage means add/delete/update and view entities.</w:t>
-      </w:r>
-      <w:r>
-        <w:t xml:space="preserve"> </w:t>
-      </w:r>
-      <w:r>
-        <w:t xml:space="preserve">These feature were implemented on Drupal-based web site using the Drupal entity module. </w:t>
-      </w:r>
-      <w:r>
-        <w:t>The management of the following entities have been implemented:</w:t>
-      </w:r>
-    </w:p>
-    <w:p>
-      <w:pPr>
-        <w:pStyle w:val="ListParagraph"/>
-        <w:numPr>
-          <w:ilvl w:val="0"/>
-          <w:numId w:val="14"/>
-        </w:numPr>
-      </w:pPr>
-      <w:r>
-        <w:t>P</w:t>
-      </w:r>
-      <w:r>
-        <w:t>roviders</w:t>
-      </w:r>
-      <w:r>
-        <w:t>/organizations</w:t>
-      </w:r>
-    </w:p>
-    <w:p>
-      <w:pPr>
-        <w:pStyle w:val="ListParagraph"/>
-        <w:numPr>
-          <w:ilvl w:val="0"/>
-          <w:numId w:val="14"/>
-        </w:numPr>
-      </w:pPr>
-      <w:r>
-        <w:t>P</w:t>
-      </w:r>
-      <w:r>
-        <w:t>rograms</w:t>
-      </w:r>
-    </w:p>
-    <w:p>
-      <w:pPr>
-        <w:pStyle w:val="ListParagraph"/>
-        <w:numPr>
-          <w:ilvl w:val="0"/>
-          <w:numId w:val="14"/>
-        </w:numPr>
-      </w:pPr>
-      <w:r>
-        <w:t>A</w:t>
-      </w:r>
-      <w:r>
-        <w:t>ctivities</w:t>
-      </w:r>
-      <w:r>
-        <w:t>/services</w:t>
-      </w:r>
-    </w:p>
-    <w:p>
-      <w:pPr>
-        <w:pStyle w:val="ListParagraph"/>
-        <w:numPr>
-          <w:ilvl w:val="0"/>
-          <w:numId w:val="14"/>
-        </w:numPr>
-      </w:pPr>
-      <w:r>
-        <w:t>P</w:t>
-      </w:r>
-      <w:r>
-        <w:t>rogram names</w:t>
-      </w:r>
-    </w:p>
-    <w:p>
-      <w:pPr>
-        <w:pStyle w:val="ListParagraph"/>
-        <w:numPr>
-          <w:ilvl w:val="0"/>
-          <w:numId w:val="14"/>
-        </w:numPr>
-      </w:pPr>
-      <w:r>
-        <w:t>A</w:t>
-      </w:r>
-      <w:r>
-        <w:t>ctivity types</w:t>
-      </w:r>
-    </w:p>
-    <w:p>
-      <w:pPr>
-        <w:pStyle w:val="ListParagraph"/>
-        <w:numPr>
-          <w:ilvl w:val="0"/>
-          <w:numId w:val="14"/>
-        </w:numPr>
-      </w:pPr>
-      <w:r>
-        <w:t>U</w:t>
-      </w:r>
-      <w:r>
-        <w:t>sers</w:t>
-      </w:r>
-    </w:p>
-    <w:p>
-      <w:pPr>
-        <w:pStyle w:val="Heading2"/>
-        <w:numPr>
-          <w:ilvl w:val="1"/>
-          <w:numId w:val="10"/>
-        </w:numPr>
-      </w:pPr>
-      <w:r>
-        <w:t>Extract, Transform and Load (</w:t>
-      </w:r>
-      <w:r>
-        <w:t>ETL</w:t>
-      </w:r>
-      <w:r>
-        <w:t>)</w:t>
-      </w:r>
-    </w:p>
-    <w:p>
-      <w:r>
-        <w:t xml:space="preserve">For the purposes of the component the data from </w:t>
-      </w:r>
-      <w:proofErr w:type="spellStart"/>
-      <w:r>
-        <w:t>CouchDB</w:t>
-      </w:r>
-      <w:proofErr w:type="spellEnd"/>
-      <w:r>
-        <w:t xml:space="preserve"> had to</w:t>
-      </w:r>
-      <w:r>
-        <w:t xml:space="preserve"> be integrated with provider/programs/activities data stored into Drupal MySQL database. That is why the following Drupal modules have been implemented and run nightly</w:t>
-      </w:r>
-      <w:r>
-        <w:t xml:space="preserve"> as schedule Drupal jobs (</w:t>
-      </w:r>
-      <w:proofErr w:type="spellStart"/>
-      <w:r>
-        <w:t>cron</w:t>
-      </w:r>
-      <w:proofErr w:type="spellEnd"/>
-      <w:r>
-        <w:t xml:space="preserve"> jobs)</w:t>
-      </w:r>
-      <w:r>
-        <w:t>:</w:t>
-      </w:r>
-    </w:p>
-    <w:p>
-      <w:pPr>
-        <w:pStyle w:val="ListParagraph"/>
-        <w:numPr>
-          <w:ilvl w:val="0"/>
-          <w:numId w:val="15"/>
-        </w:numPr>
-      </w:pPr>
-      <w:r>
-        <w:t xml:space="preserve">Activities attendees </w:t>
-      </w:r>
-      <w:r>
-        <w:t>loading module</w:t>
-      </w:r>
-    </w:p>
-    <w:p>
-      <w:pPr>
-        <w:pStyle w:val="ListParagraph"/>
-        <w:numPr>
-          <w:ilvl w:val="0"/>
-          <w:numId w:val="15"/>
-        </w:numPr>
-      </w:pPr>
-      <w:r>
-        <w:t xml:space="preserve">Participants exit data </w:t>
-      </w:r>
-      <w:r>
-        <w:t>loading module</w:t>
-      </w:r>
-    </w:p>
-    <w:p>
-      <w:pPr>
-        <w:pStyle w:val="ListParagraph"/>
-        <w:numPr>
-          <w:ilvl w:val="0"/>
-          <w:numId w:val="15"/>
-        </w:numPr>
-      </w:pPr>
-      <w:r>
-        <w:t>Registrations</w:t>
-      </w:r>
-      <w:r>
-        <w:t xml:space="preserve"> loading module</w:t>
-      </w:r>
-    </w:p>
-    <w:p>
-      <w:pPr>
-        <w:pStyle w:val="ListParagraph"/>
-        <w:numPr>
-          <w:ilvl w:val="0"/>
-          <w:numId w:val="15"/>
-        </w:numPr>
-      </w:pPr>
-      <w:r>
-        <w:t>Surveys</w:t>
-      </w:r>
-      <w:r>
-        <w:t xml:space="preserve"> loading module</w:t>
-      </w:r>
-    </w:p>
-    <w:p>
-      <w:pPr>
-        <w:pStyle w:val="ListParagraph"/>
-        <w:numPr>
-          <w:ilvl w:val="0"/>
-          <w:numId w:val="15"/>
-        </w:numPr>
-      </w:pPr>
-      <w:r>
-        <w:t>Error and messages log module (used by all other loading modules)</w:t>
-      </w:r>
-    </w:p>
-    <w:p>
-      <w:pPr>
-        <w:pStyle w:val="Heading2"/>
-        <w:numPr>
-          <w:ilvl w:val="1"/>
-          <w:numId w:val="10"/>
-        </w:numPr>
-      </w:pPr>
-      <w:r>
-        <w:t>Reporting</w:t>
-      </w:r>
-    </w:p>
-    <w:p>
-      <w:r>
-        <w:t xml:space="preserve">Flexible, easily extendable and low-cost reporting solution has been implemented by using </w:t>
-      </w:r>
-      <w:proofErr w:type="spellStart"/>
-      <w:r>
-        <w:t>Forena</w:t>
-      </w:r>
-      <w:proofErr w:type="spellEnd"/>
-      <w:r>
-        <w:t xml:space="preserve"> Drupal module. </w:t>
-      </w:r>
-      <w:r>
-        <w:t xml:space="preserve">All reports might be exported to CSV or PDF files. </w:t>
-      </w:r>
-      <w:r>
-        <w:t>The following reports have been developed:</w:t>
-      </w:r>
-    </w:p>
-    <w:p>
-      <w:pPr>
-        <w:pStyle w:val="ListParagraph"/>
-        <w:numPr>
-          <w:ilvl w:val="0"/>
-          <w:numId w:val="17"/>
-        </w:numPr>
-      </w:pPr>
-      <w:r>
-        <w:t>Intake Report</w:t>
-      </w:r>
-    </w:p>
-    <w:p>
-      <w:pPr>
-        <w:pStyle w:val="ListParagraph"/>
-        <w:numPr>
-          <w:ilvl w:val="0"/>
-          <w:numId w:val="17"/>
-        </w:numPr>
-      </w:pPr>
-      <w:r>
-        <w:t>Overdue Intake Report</w:t>
-      </w:r>
-    </w:p>
-    <w:p>
-      <w:pPr>
-        <w:pStyle w:val="ListParagraph"/>
-        <w:numPr>
-          <w:ilvl w:val="0"/>
-          <w:numId w:val="17"/>
-        </w:numPr>
-      </w:pPr>
-      <w:r>
-        <w:t>Risk Screening Report</w:t>
-      </w:r>
-    </w:p>
-    <w:p>
-      <w:pPr>
-        <w:pStyle w:val="ListParagraph"/>
-        <w:numPr>
-          <w:ilvl w:val="0"/>
-          <w:numId w:val="17"/>
-        </w:numPr>
-      </w:pPr>
-      <w:r>
-        <w:t>Active Participants Report by Provider</w:t>
-      </w:r>
-    </w:p>
-    <w:p>
-      <w:pPr>
-        <w:pStyle w:val="ListParagraph"/>
-        <w:numPr>
-          <w:ilvl w:val="0"/>
-          <w:numId w:val="17"/>
-        </w:numPr>
-      </w:pPr>
-      <w:r>
-        <w:t>Active Participants Report by Provider and Barrio/</w:t>
-      </w:r>
-      <w:proofErr w:type="spellStart"/>
-      <w:r>
-        <w:t>Comunidad</w:t>
-      </w:r>
-      <w:proofErr w:type="spellEnd"/>
-    </w:p>
-    <w:p>
-      <w:pPr>
-        <w:pStyle w:val="ListParagraph"/>
-        <w:numPr>
-          <w:ilvl w:val="0"/>
-          <w:numId w:val="17"/>
-        </w:numPr>
-      </w:pPr>
+        <w:t>To fix that we a</w:t>
+      </w:r>
+      <w:r>
+        <w:t>dded check for future date.</w:t>
+      </w:r>
+    </w:p>
+    <w:p>
+      <w:pPr>
+        <w:pStyle w:val="ListParagraph"/>
+      </w:pPr>
+    </w:p>
+    <w:p>
+      <w:pPr>
+        <w:pStyle w:val="ListParagraph"/>
+        <w:numPr>
+          <w:ilvl w:val="0"/>
+          <w:numId w:val="20"/>
+        </w:numPr>
+      </w:pPr>
+      <w:r>
+        <w:t>Fixed an issue</w:t>
+      </w:r>
+      <w:r>
+        <w:t xml:space="preserve"> into the </w:t>
+      </w:r>
+      <w:r>
+        <w:t>“</w:t>
+      </w:r>
       <w:r>
         <w:t>Services by Program</w:t>
       </w:r>
-    </w:p>
-    <w:p>
-      <w:pPr>
-        <w:pStyle w:val="ListParagraph"/>
-        <w:numPr>
-          <w:ilvl w:val="0"/>
-          <w:numId w:val="17"/>
-        </w:numPr>
-      </w:pPr>
-      <w:r>
-        <w:t>Program unique Participants</w:t>
-      </w:r>
-    </w:p>
-    <w:p>
-      <w:pPr>
-        <w:pStyle w:val="ListParagraph"/>
-        <w:numPr>
-          <w:ilvl w:val="0"/>
-          <w:numId w:val="17"/>
-        </w:numPr>
-      </w:pPr>
-      <w:r>
-        <w:lastRenderedPageBreak/>
-        <w:t>Participants Health Services Received</w:t>
-      </w:r>
-    </w:p>
-    <w:p>
-      <w:pPr>
-        <w:pStyle w:val="Heading2"/>
-        <w:numPr>
-          <w:ilvl w:val="1"/>
-          <w:numId w:val="10"/>
-        </w:numPr>
-      </w:pPr>
-      <w:r>
-        <w:t>Utilities</w:t>
-      </w:r>
-    </w:p>
-    <w:p>
-      <w:r>
-        <w:t>For data cleaning and automated data entry requests the following utilities have been released:</w:t>
-      </w:r>
-    </w:p>
-    <w:p>
-      <w:pPr>
-        <w:pStyle w:val="ListParagraph"/>
-        <w:numPr>
-          <w:ilvl w:val="0"/>
-          <w:numId w:val="18"/>
-        </w:numPr>
-      </w:pPr>
-      <w:r>
-        <w:t>Clean duplicate registrations</w:t>
-      </w:r>
-    </w:p>
-    <w:p>
-      <w:pPr>
-        <w:pStyle w:val="ListParagraph"/>
-        <w:numPr>
-          <w:ilvl w:val="0"/>
-          <w:numId w:val="18"/>
-        </w:numPr>
-      </w:pPr>
-      <w:r>
-        <w:t>Clean duplicate survey</w:t>
-      </w:r>
-    </w:p>
-    <w:p>
-      <w:pPr>
-        <w:pStyle w:val="ListParagraph"/>
-        <w:numPr>
-          <w:ilvl w:val="0"/>
-          <w:numId w:val="18"/>
-        </w:numPr>
-      </w:pPr>
-      <w:r>
-        <w:t>Incomplete to complete registrations conversion</w:t>
-      </w:r>
-    </w:p>
-    <w:p>
-      <w:pPr>
-        <w:pStyle w:val="ListParagraph"/>
-        <w:numPr>
-          <w:ilvl w:val="0"/>
-          <w:numId w:val="18"/>
-        </w:numPr>
-      </w:pPr>
-      <w:r>
-        <w:t>Incomplete to complete surveys conversion</w:t>
-      </w:r>
-    </w:p>
-    <w:p>
-      <w:pPr>
-        <w:pStyle w:val="ListParagraph"/>
-        <w:numPr>
-          <w:ilvl w:val="0"/>
-          <w:numId w:val="18"/>
-        </w:numPr>
-      </w:pPr>
-      <w:r>
-        <w:t>Create participants from a CSV input file</w:t>
-      </w:r>
-    </w:p>
-    <w:p>
-      <w:pPr>
-        <w:pStyle w:val="ListParagraph"/>
-        <w:numPr>
-          <w:ilvl w:val="0"/>
-          <w:numId w:val="18"/>
-        </w:numPr>
-      </w:pPr>
-      <w:r>
-        <w:t>Assign participants to activities from CSV input file</w:t>
-      </w:r>
-    </w:p>
-    <w:p>
-      <w:pPr>
-        <w:pStyle w:val="ListParagraph"/>
-        <w:numPr>
-          <w:ilvl w:val="0"/>
-          <w:numId w:val="18"/>
-        </w:numPr>
-      </w:pPr>
-      <w:r>
-        <w:t>Process incomplete from input CSV file</w:t>
-      </w:r>
-    </w:p>
-    <w:p>
-      <w:pPr>
-        <w:pStyle w:val="ListParagraph"/>
-        <w:numPr>
-          <w:ilvl w:val="0"/>
-          <w:numId w:val="18"/>
-        </w:numPr>
-      </w:pPr>
-      <w:r>
-        <w:t>Updating documents based on corrections from an Excel spreadsheet</w:t>
-      </w:r>
-    </w:p>
-    <w:p>
-      <w:pPr>
-        <w:pStyle w:val="Heading1"/>
-        <w:numPr>
-          <w:ilvl w:val="0"/>
-          <w:numId w:val="10"/>
-        </w:numPr>
-      </w:pPr>
-      <w:r>
-        <w:t>Enhancements</w:t>
-      </w:r>
-    </w:p>
-    <w:p>
-      <w:pPr>
-        <w:pStyle w:val="ListParagraph"/>
-        <w:numPr>
-          <w:ilvl w:val="0"/>
-          <w:numId w:val="18"/>
-        </w:numPr>
-      </w:pPr>
-      <w:r>
-        <w:t>To resolve the data export performance issue</w:t>
-      </w:r>
-      <w:r>
-        <w:t xml:space="preserve"> </w:t>
-      </w:r>
-      <w:r>
-        <w:t>implemented</w:t>
-      </w:r>
-      <w:r>
-        <w:t xml:space="preserve"> registrations and surveys Drupal </w:t>
-      </w:r>
-      <w:proofErr w:type="spellStart"/>
-      <w:r>
-        <w:t>cron</w:t>
-      </w:r>
-      <w:proofErr w:type="spellEnd"/>
-      <w:r>
-        <w:t xml:space="preserve"> modules to export </w:t>
-      </w:r>
-      <w:proofErr w:type="spellStart"/>
-      <w:r>
-        <w:t>CouchDB</w:t>
-      </w:r>
-      <w:proofErr w:type="spellEnd"/>
-      <w:r>
-        <w:t xml:space="preserve"> data every night.</w:t>
-      </w:r>
-      <w:r>
-        <w:t xml:space="preserve"> This</w:t>
-      </w:r>
-      <w:r>
-        <w:t xml:space="preserve"> allows instant role-based access.</w:t>
-      </w:r>
-    </w:p>
-    <w:p>
-      <w:pPr>
-        <w:pStyle w:val="ListParagraph"/>
-        <w:numPr>
-          <w:ilvl w:val="0"/>
-          <w:numId w:val="18"/>
-        </w:numPr>
-      </w:pPr>
-      <w:r>
-        <w:t xml:space="preserve">Added the participant date of birth to </w:t>
-      </w:r>
-      <w:r>
-        <w:t xml:space="preserve">Participants Health Services Received </w:t>
-      </w:r>
-      <w:r>
-        <w:t>report</w:t>
-      </w:r>
-    </w:p>
-    <w:p>
-      <w:pPr>
-        <w:pStyle w:val="ListParagraph"/>
-        <w:numPr>
-          <w:ilvl w:val="0"/>
-          <w:numId w:val="18"/>
-        </w:numPr>
-      </w:pPr>
-      <w:r>
-        <w:t>Added export to CSV</w:t>
-      </w:r>
-      <w:r>
-        <w:t xml:space="preserve"> to the</w:t>
-      </w:r>
-      <w:r>
-        <w:t xml:space="preserve"> </w:t>
-      </w:r>
-      <w:r>
-        <w:t>Participants Health Services Received</w:t>
-      </w:r>
-    </w:p>
-    <w:p>
-      <w:pPr>
-        <w:pStyle w:val="Heading1"/>
-        <w:numPr>
-          <w:ilvl w:val="0"/>
-          <w:numId w:val="10"/>
-        </w:numPr>
-      </w:pPr>
-      <w:r>
-        <w:t>Fixes</w:t>
-      </w:r>
-    </w:p>
-    <w:p>
-      <w:pPr>
-        <w:pStyle w:val="ListParagraph"/>
-        <w:numPr>
-          <w:ilvl w:val="0"/>
-          <w:numId w:val="20"/>
-        </w:numPr>
-      </w:pPr>
-      <w:r>
-        <w:t>Fixed problem with ETL modules when processing data with future data. When finding entities like that the loading modules stopped the processing and thus did not import entities with data earlier than the future data. Added check for future date.</w:t>
-      </w:r>
-    </w:p>
-    <w:p>
-      <w:pPr>
-        <w:pStyle w:val="ListParagraph"/>
-      </w:pPr>
-    </w:p>
-    <w:p>
-      <w:pPr>
-        <w:pStyle w:val="ListParagraph"/>
-        <w:numPr>
-          <w:ilvl w:val="0"/>
-          <w:numId w:val="20"/>
-        </w:numPr>
-      </w:pPr>
-      <w:r>
-        <w:t>Fixed an issue</w:t>
-      </w:r>
-      <w:r>
-        <w:t xml:space="preserve"> into the Services by Program</w:t>
-      </w:r>
-      <w:r>
-        <w:t xml:space="preserve"> reports where the database query was assuming the service name is unique and generating inconsistent data.</w:t>
+      <w:r>
+        <w:t>” report</w:t>
+      </w:r>
+      <w:r>
+        <w:t xml:space="preserve"> where the database query was assuming the service name is unique and </w:t>
+      </w:r>
+      <w:r>
+        <w:t xml:space="preserve">was </w:t>
+      </w:r>
+      <w:r>
+        <w:t>generating inconsistent data.</w:t>
       </w:r>
       <w:r>
         <w:t xml:space="preserve"> </w:t>

</xml_diff>